<commit_message>
Kicked around some ideas, didn't find anything
</commit_message>
<xml_diff>
--- a/search/q7 heuristic ideas.docx
+++ b/search/q7 heuristic ideas.docx
@@ -35,13 +35,8 @@
         </w:numPr>
       </w:pPr>
       <w:r>
-        <w:t xml:space="preserve">Return </w:t>
+        <w:t>Return foodcount</w:t>
       </w:r>
-      <w:proofErr w:type="spellStart"/>
-      <w:r>
-        <w:t>foodcount</w:t>
-      </w:r>
-      <w:proofErr w:type="spellEnd"/>
     </w:p>
     <w:p>
       <w:pPr>
@@ -52,15 +47,43 @@
         </w:numPr>
       </w:pPr>
       <w:r>
-        <w:t xml:space="preserve">Return </w:t>
+        <w:t>Return foodcount+distance to closest food</w:t>
       </w:r>
-      <w:proofErr w:type="spellStart"/>
+    </w:p>
+    <w:p>
+      <w:pPr>
+        <w:pStyle w:val="ListParagraph"/>
+        <w:numPr>
+          <w:ilvl w:val="1"/>
+          <w:numId w:val="2"/>
+        </w:numPr>
+      </w:pPr>
       <w:r>
-        <w:t>foodcount+distance</w:t>
+        <w:t xml:space="preserve">Do this, but include number of food at that location somehow </w:t>
       </w:r>
-      <w:proofErr w:type="spellEnd"/>
+    </w:p>
+    <w:p>
+      <w:pPr>
+        <w:pStyle w:val="ListParagraph"/>
+        <w:numPr>
+          <w:ilvl w:val="1"/>
+          <w:numId w:val="2"/>
+        </w:numPr>
+      </w:pPr>
       <w:r>
-        <w:t xml:space="preserve"> to closest food</w:t>
+        <w:t>Distance+foodAtLocation+1+foodCount-foodAtLocation</w:t>
+      </w:r>
+    </w:p>
+    <w:p>
+      <w:pPr>
+        <w:pStyle w:val="ListParagraph"/>
+        <w:numPr>
+          <w:ilvl w:val="2"/>
+          <w:numId w:val="2"/>
+        </w:numPr>
+      </w:pPr>
+      <w:r>
+        <w:t>The +1 is because next piece of food is at least 1 away from the chunk</w:t>
       </w:r>
       <w:bookmarkStart w:id="0" w:name="_GoBack"/>
       <w:bookmarkEnd w:id="0"/>
@@ -191,7 +214,7 @@
         <w:rFonts w:ascii="Courier New" w:hAnsi="Courier New" w:cs="Courier New" w:hint="default"/>
       </w:rPr>
     </w:lvl>
-    <w:lvl w:ilvl="2" w:tplc="04090005" w:tentative="1">
+    <w:lvl w:ilvl="2" w:tplc="04090005">
       <w:start w:val="1"/>
       <w:numFmt w:val="bullet"/>
       <w:lvlText w:val=""/>

</xml_diff>

<commit_message>
Tried new heuristic idea, failed
trying MST next
</commit_message>
<xml_diff>
--- a/search/q7 heuristic ideas.docx
+++ b/search/q7 heuristic ideas.docx
@@ -35,8 +35,13 @@
         </w:numPr>
       </w:pPr>
       <w:r>
-        <w:t>Return foodcount</w:t>
-      </w:r>
+        <w:t xml:space="preserve">Return </w:t>
+      </w:r>
+      <w:proofErr w:type="spellStart"/>
+      <w:r>
+        <w:t>foodcount</w:t>
+      </w:r>
+      <w:proofErr w:type="spellEnd"/>
     </w:p>
     <w:p>
       <w:pPr>
@@ -47,7 +52,15 @@
         </w:numPr>
       </w:pPr>
       <w:r>
-        <w:t>Return foodcount+distance to closest food</w:t>
+        <w:t xml:space="preserve">Return </w:t>
+      </w:r>
+      <w:proofErr w:type="spellStart"/>
+      <w:r>
+        <w:t>foodcount+distance</w:t>
+      </w:r>
+      <w:proofErr w:type="spellEnd"/>
+      <w:r>
+        <w:t xml:space="preserve"> to closest food</w:t>
       </w:r>
     </w:p>
     <w:p>
@@ -85,8 +98,76 @@
       <w:r>
         <w:t>The +1 is because next piece of food is at least 1 away from the chunk</w:t>
       </w:r>
+    </w:p>
+    <w:p>
+      <w:pPr>
+        <w:pStyle w:val="ListParagraph"/>
+        <w:numPr>
+          <w:ilvl w:val="2"/>
+          <w:numId w:val="2"/>
+        </w:numPr>
+      </w:pPr>
+      <w:r>
+        <w:t>Doesn’t actually work, will return same number for everything lol</w:t>
+      </w:r>
+    </w:p>
+    <w:p>
+      <w:pPr>
+        <w:pStyle w:val="ListParagraph"/>
+        <w:numPr>
+          <w:ilvl w:val="0"/>
+          <w:numId w:val="2"/>
+        </w:numPr>
+      </w:pPr>
+      <w:r>
+        <w:t>find closest food to each other piece of food, store in dictionary where key=</w:t>
+      </w:r>
+      <w:proofErr w:type="spellStart"/>
+      <w:r>
+        <w:t>pos</w:t>
+      </w:r>
+      <w:proofErr w:type="spellEnd"/>
+      <w:r>
+        <w:t>, value=tuple(position, distance)</w:t>
+      </w:r>
+    </w:p>
+    <w:p>
+      <w:pPr>
+        <w:pStyle w:val="ListParagraph"/>
+        <w:numPr>
+          <w:ilvl w:val="1"/>
+          <w:numId w:val="2"/>
+        </w:numPr>
+      </w:pPr>
+      <w:r>
+        <w:t>chain together somehow and add in current position to closest food</w:t>
+      </w:r>
+    </w:p>
+    <w:p>
+      <w:pPr>
+        <w:pStyle w:val="ListParagraph"/>
+        <w:numPr>
+          <w:ilvl w:val="1"/>
+          <w:numId w:val="2"/>
+        </w:numPr>
+      </w:pPr>
+      <w:r>
+        <w:t>if do maze distance between, but time out after certain threshold, might be better</w:t>
+      </w:r>
+      <w:r>
+        <w:t xml:space="preserve"> </w:t>
+      </w:r>
       <w:bookmarkStart w:id="0" w:name="_GoBack"/>
       <w:bookmarkEnd w:id="0"/>
+    </w:p>
+    <w:p>
+      <w:pPr>
+        <w:pStyle w:val="ListParagraph"/>
+        <w:numPr>
+          <w:ilvl w:val="0"/>
+          <w:numId w:val="2"/>
+        </w:numPr>
+      </w:pPr>
     </w:p>
     <w:sectPr>
       <w:pgSz w:w="12240" w:h="15840"/>

</xml_diff>